<commit_message>
se soluciona funcionalidad de pagina de registro y se agregar codigo en PHP
</commit_message>
<xml_diff>
--- a/IEFI PROGRAMACION WEB.docx
+++ b/IEFI PROGRAMACION WEB.docx
@@ -79,7 +79,19 @@
         <w:rPr>
           <w:lang w:val="es-ES"/>
         </w:rPr>
-        <w:t>En este caso, al usar la página de registro tenemos un formulario que al completar los datos correctamente y pasando las validaciones especificadas en el punto 1, al presionar el botón de “Registrar” nos indicara que los datos se cargaron de forma correcta.</w:t>
+        <w:t xml:space="preserve">En este caso, al usar la página de registro tenemos un formulario que al completar los datos correctamente y pasando las validaciones especificadas en el punto 1, al presionar el botón de “Registrar” </w:t>
+      </w:r>
+      <w:r>
+        <w:rPr>
+          <w:lang w:val="es-ES"/>
+        </w:rPr>
+        <w:t xml:space="preserve">nos re direccionará a una nueva página denominada “en construcción” </w:t>
+      </w:r>
+      <w:r>
+        <w:rPr>
+          <w:lang w:val="es-ES"/>
+        </w:rPr>
+        <w:t>donde lo primero que nos recibe es una alerta informando que los datos cargados son correctos y que pronto seremos re direccionados.</w:t>
       </w:r>
     </w:p>
     <w:p>
@@ -97,7 +109,33 @@
         <w:rPr>
           <w:lang w:val="es-ES"/>
         </w:rPr>
-        <w:t xml:space="preserve"> Una vez procesado el formulario una alerta en la misma página nos informará por nuestro Nombre que los datos se han cargado correctamente y no redirigirá a una nueva página “en construcción”, donde se nos informará que se nos dará aviso cuando la página esté lista y podemos volver al inicio.</w:t>
+        <w:t xml:space="preserve">Una vez procesado el formulario </w:t>
+      </w:r>
+      <w:r>
+        <w:rPr>
+          <w:lang w:val="es-ES"/>
+        </w:rPr>
+        <w:t xml:space="preserve">en la página en construcción podremos </w:t>
+      </w:r>
+      <w:r>
+        <w:rPr>
+          <w:lang w:val="es-ES"/>
+        </w:rPr>
+        <w:t>ver un texto donde nos saluda por nuestro nombre, apellido y nos informa que nuestro nuevo usuario será el correo registrado. Al cabo de 8 segundos seremos redirigidos a la página de index.html.</w:t>
+      </w:r>
+    </w:p>
+    <w:p>
+      <w:pPr>
+        <w:pStyle w:val="Prrafodelista"/>
+        <w:rPr>
+          <w:lang w:val="es-ES"/>
+        </w:rPr>
+      </w:pPr>
+      <w:r>
+        <w:rPr>
+          <w:lang w:val="es-ES"/>
+        </w:rPr>
+        <w:t>Para poder realizar lo anteriormente mencionado se usaron algunos arreglos en PHP para poder dejar la página lo más funcional y prolija posible.</w:t>
       </w:r>
     </w:p>
     <w:p>
@@ -143,25 +181,177 @@
         <w:rPr>
           <w:lang w:val="es-ES"/>
         </w:rPr>
-        <w:t>”. Adicionalmente pueden verse varios eventos funcionando en el reloj digital anteriormente mencionado.</w:t>
+        <w:t xml:space="preserve">”. </w:t>
+      </w:r>
+      <w:r>
+        <w:rPr>
+          <w:lang w:val="es-ES"/>
+        </w:rPr>
+        <w:t>También</w:t>
+      </w:r>
+      <w:r>
+        <w:rPr>
+          <w:lang w:val="es-ES"/>
+        </w:rPr>
+        <w:t xml:space="preserve"> pueden verse varios eventos funcionando en el reloj digital anteriormente mencionado.</w:t>
       </w:r>
     </w:p>
     <w:p>
       <w:pPr>
         <w:pStyle w:val="Prrafodelista"/>
         <w:rPr>
+          <w:lang w:val="es-ES"/>
+        </w:rPr>
+      </w:pPr>
+      <w:r>
+        <w:rPr>
+          <w:lang w:val="es-ES"/>
+        </w:rPr>
+        <w:t>Adicionalmente se hicieron dos documentos JS con el nombre indicado en la consigna, esto se dio a medida que fue desarrollándose el proceso y para poder evitar algunos conflictos entre funciones.</w:t>
+      </w:r>
+    </w:p>
+    <w:p>
+      <w:pPr>
+        <w:pStyle w:val="Prrafodelista"/>
+        <w:rPr>
+          <w:lang w:val="es-ES"/>
+        </w:rPr>
+      </w:pPr>
+    </w:p>
+    <w:p>
+      <w:pPr>
+        <w:rPr>
+          <w:b/>
           <w:u w:val="single"/>
           <w:lang w:val="es-ES"/>
         </w:rPr>
       </w:pPr>
       <w:r>
         <w:rPr>
-          <w:lang w:val="es-ES"/>
-        </w:rPr>
-        <w:t>Adicionalmente se hicieron dos documentos JS con el nombre indicado en la consigna, esto se dio a medida que fue desarrollándose el proceso y para poder evitar algunos conflictos entre funciones.</w:t>
+          <w:b/>
+          <w:u w:val="single"/>
+          <w:lang w:val="es-ES"/>
+        </w:rPr>
+        <w:t>Integrantes del equipo:</w:t>
+      </w:r>
+    </w:p>
+    <w:p>
+      <w:pPr>
+        <w:pStyle w:val="Prrafodelista"/>
+        <w:numPr>
+          <w:ilvl w:val="0"/>
+          <w:numId w:val="2"/>
+        </w:numPr>
+        <w:rPr>
+          <w:lang w:val="es-ES"/>
+        </w:rPr>
+      </w:pPr>
+      <w:r>
+        <w:rPr>
+          <w:lang w:val="es-ES"/>
+        </w:rPr>
+        <w:t xml:space="preserve">Maira Florencia </w:t>
+      </w:r>
+      <w:r>
+        <w:rPr>
+          <w:lang w:val="es-ES"/>
+        </w:rPr>
+        <w:t>CACHAVILANO</w:t>
+      </w:r>
+    </w:p>
+    <w:p>
+      <w:pPr>
+        <w:pStyle w:val="Prrafodelista"/>
+        <w:numPr>
+          <w:ilvl w:val="0"/>
+          <w:numId w:val="2"/>
+        </w:numPr>
+        <w:rPr>
+          <w:lang w:val="es-ES"/>
+        </w:rPr>
+      </w:pPr>
+      <w:r>
+        <w:rPr>
+          <w:lang w:val="es-ES"/>
+        </w:rPr>
+        <w:t>Melisa GULLE</w:t>
+      </w:r>
+    </w:p>
+    <w:p>
+      <w:pPr>
+        <w:pStyle w:val="Prrafodelista"/>
+        <w:numPr>
+          <w:ilvl w:val="0"/>
+          <w:numId w:val="2"/>
+        </w:numPr>
+        <w:rPr>
+          <w:lang w:val="es-ES"/>
+        </w:rPr>
+      </w:pPr>
+      <w:r>
+        <w:rPr>
+          <w:lang w:val="es-ES"/>
+        </w:rPr>
+        <w:t xml:space="preserve">Selene </w:t>
+      </w:r>
+      <w:r>
+        <w:rPr>
+          <w:lang w:val="es-ES"/>
+        </w:rPr>
+        <w:t>Anahí</w:t>
+      </w:r>
+      <w:r>
+        <w:rPr>
+          <w:lang w:val="es-ES"/>
+        </w:rPr>
+        <w:t xml:space="preserve"> POSADAS</w:t>
+      </w:r>
+    </w:p>
+    <w:p>
+      <w:pPr>
+        <w:pStyle w:val="Prrafodelista"/>
+        <w:numPr>
+          <w:ilvl w:val="0"/>
+          <w:numId w:val="2"/>
+        </w:numPr>
+        <w:rPr>
+          <w:lang w:val="es-ES"/>
+        </w:rPr>
+      </w:pPr>
+      <w:r>
+        <w:rPr>
+          <w:lang w:val="es-ES"/>
+        </w:rPr>
+        <w:t>Luis Gabriel ROLDAN</w:t>
+      </w:r>
+    </w:p>
+    <w:p>
+      <w:pPr>
+        <w:pStyle w:val="Prrafodelista"/>
+        <w:numPr>
+          <w:ilvl w:val="0"/>
+          <w:numId w:val="2"/>
+        </w:numPr>
+        <w:rPr>
+          <w:lang w:val="es-ES"/>
+        </w:rPr>
+      </w:pPr>
+      <w:r>
+        <w:rPr>
+          <w:lang w:val="es-ES"/>
+        </w:rPr>
+        <w:t>Tamara ROMERO</w:t>
       </w:r>
       <w:bookmarkStart w:id="0" w:name="_GoBack"/>
       <w:bookmarkEnd w:id="0"/>
+    </w:p>
+    <w:p>
+      <w:pPr>
+        <w:rPr>
+          <w:u w:val="single"/>
+          <w:lang w:val="es-ES"/>
+        </w:rPr>
+      </w:pPr>
     </w:p>
     <w:sectPr>
       <w:pgSz w:w="12240" w:h="15840"/>
@@ -176,6 +366,119 @@
 <file path=word/numbering.xml><?xml version="1.0" encoding="utf-8"?>
 <w:numbering xmlns:wpc="http://schemas.microsoft.com/office/word/2010/wordprocessingCanvas" xmlns:cx="http://schemas.microsoft.com/office/drawing/2014/chartex" xmlns:mc="http://schemas.openxmlformats.org/markup-compatibility/2006" xmlns:o="urn:schemas-microsoft-com:office:office" xmlns:r="http://schemas.openxmlformats.org/officeDocument/2006/relationships" xmlns:m="http://schemas.openxmlformats.org/officeDocument/2006/math" xmlns:v="urn:schemas-microsoft-com:vml" xmlns:wp14="http://schemas.microsoft.com/office/word/2010/wordprocessingDrawing" xmlns:wp="http://schemas.openxmlformats.org/drawingml/2006/wordprocessingDrawing" xmlns:w10="urn:schemas-microsoft-com:office:word" xmlns:w="http://schemas.openxmlformats.org/wordprocessingml/2006/main" xmlns:w14="http://schemas.microsoft.com/office/word/2010/wordml" xmlns:w15="http://schemas.microsoft.com/office/word/2012/wordml" xmlns:w16se="http://schemas.microsoft.com/office/word/2015/wordml/symex" xmlns:wpg="http://schemas.microsoft.com/office/word/2010/wordprocessingGroup" xmlns:wpi="http://schemas.microsoft.com/office/word/2010/wordprocessingInk" xmlns:wne="http://schemas.microsoft.com/office/word/2006/wordml" xmlns:wps="http://schemas.microsoft.com/office/word/2010/wordprocessingShape" mc:Ignorable="w14 w15 w16se wp14">
   <w:abstractNum w:abstractNumId="0" w15:restartNumberingAfterBreak="0">
+    <w:nsid w:val="59393103"/>
+    <w:multiLevelType w:val="hybridMultilevel"/>
+    <w:tmpl w:val="12907F9A"/>
+    <w:lvl w:ilvl="0" w:tplc="04090001">
+      <w:start w:val="1"/>
+      <w:numFmt w:val="bullet"/>
+      <w:lvlText w:val=""/>
+      <w:lvlJc w:val="left"/>
+      <w:pPr>
+        <w:ind w:left="720" w:hanging="360"/>
+      </w:pPr>
+      <w:rPr>
+        <w:rFonts w:ascii="Symbol" w:hAnsi="Symbol" w:hint="default"/>
+      </w:rPr>
+    </w:lvl>
+    <w:lvl w:ilvl="1" w:tplc="04090003" w:tentative="1">
+      <w:start w:val="1"/>
+      <w:numFmt w:val="bullet"/>
+      <w:lvlText w:val="o"/>
+      <w:lvlJc w:val="left"/>
+      <w:pPr>
+        <w:ind w:left="1440" w:hanging="360"/>
+      </w:pPr>
+      <w:rPr>
+        <w:rFonts w:ascii="Courier New" w:hAnsi="Courier New" w:cs="Courier New" w:hint="default"/>
+      </w:rPr>
+    </w:lvl>
+    <w:lvl w:ilvl="2" w:tplc="04090005" w:tentative="1">
+      <w:start w:val="1"/>
+      <w:numFmt w:val="bullet"/>
+      <w:lvlText w:val=""/>
+      <w:lvlJc w:val="left"/>
+      <w:pPr>
+        <w:ind w:left="2160" w:hanging="360"/>
+      </w:pPr>
+      <w:rPr>
+        <w:rFonts w:ascii="Wingdings" w:hAnsi="Wingdings" w:hint="default"/>
+      </w:rPr>
+    </w:lvl>
+    <w:lvl w:ilvl="3" w:tplc="04090001" w:tentative="1">
+      <w:start w:val="1"/>
+      <w:numFmt w:val="bullet"/>
+      <w:lvlText w:val=""/>
+      <w:lvlJc w:val="left"/>
+      <w:pPr>
+        <w:ind w:left="2880" w:hanging="360"/>
+      </w:pPr>
+      <w:rPr>
+        <w:rFonts w:ascii="Symbol" w:hAnsi="Symbol" w:hint="default"/>
+      </w:rPr>
+    </w:lvl>
+    <w:lvl w:ilvl="4" w:tplc="04090003" w:tentative="1">
+      <w:start w:val="1"/>
+      <w:numFmt w:val="bullet"/>
+      <w:lvlText w:val="o"/>
+      <w:lvlJc w:val="left"/>
+      <w:pPr>
+        <w:ind w:left="3600" w:hanging="360"/>
+      </w:pPr>
+      <w:rPr>
+        <w:rFonts w:ascii="Courier New" w:hAnsi="Courier New" w:cs="Courier New" w:hint="default"/>
+      </w:rPr>
+    </w:lvl>
+    <w:lvl w:ilvl="5" w:tplc="04090005" w:tentative="1">
+      <w:start w:val="1"/>
+      <w:numFmt w:val="bullet"/>
+      <w:lvlText w:val=""/>
+      <w:lvlJc w:val="left"/>
+      <w:pPr>
+        <w:ind w:left="4320" w:hanging="360"/>
+      </w:pPr>
+      <w:rPr>
+        <w:rFonts w:ascii="Wingdings" w:hAnsi="Wingdings" w:hint="default"/>
+      </w:rPr>
+    </w:lvl>
+    <w:lvl w:ilvl="6" w:tplc="04090001" w:tentative="1">
+      <w:start w:val="1"/>
+      <w:numFmt w:val="bullet"/>
+      <w:lvlText w:val=""/>
+      <w:lvlJc w:val="left"/>
+      <w:pPr>
+        <w:ind w:left="5040" w:hanging="360"/>
+      </w:pPr>
+      <w:rPr>
+        <w:rFonts w:ascii="Symbol" w:hAnsi="Symbol" w:hint="default"/>
+      </w:rPr>
+    </w:lvl>
+    <w:lvl w:ilvl="7" w:tplc="04090003" w:tentative="1">
+      <w:start w:val="1"/>
+      <w:numFmt w:val="bullet"/>
+      <w:lvlText w:val="o"/>
+      <w:lvlJc w:val="left"/>
+      <w:pPr>
+        <w:ind w:left="5760" w:hanging="360"/>
+      </w:pPr>
+      <w:rPr>
+        <w:rFonts w:ascii="Courier New" w:hAnsi="Courier New" w:cs="Courier New" w:hint="default"/>
+      </w:rPr>
+    </w:lvl>
+    <w:lvl w:ilvl="8" w:tplc="04090005" w:tentative="1">
+      <w:start w:val="1"/>
+      <w:numFmt w:val="bullet"/>
+      <w:lvlText w:val=""/>
+      <w:lvlJc w:val="left"/>
+      <w:pPr>
+        <w:ind w:left="6480" w:hanging="360"/>
+      </w:pPr>
+      <w:rPr>
+        <w:rFonts w:ascii="Wingdings" w:hAnsi="Wingdings" w:hint="default"/>
+      </w:rPr>
+    </w:lvl>
+  </w:abstractNum>
+  <w:abstractNum w:abstractNumId="1" w15:restartNumberingAfterBreak="0">
     <w:nsid w:val="6777186D"/>
     <w:multiLevelType w:val="hybridMultilevel"/>
     <w:tmpl w:val="7D3E50EC"/>
@@ -265,6 +568,9 @@
     </w:lvl>
   </w:abstractNum>
   <w:num w:numId="1">
+    <w:abstractNumId w:val="1"/>
+  </w:num>
+  <w:num w:numId="2">
     <w:abstractNumId w:val="0"/>
   </w:num>
 </w:numbering>

</xml_diff>

<commit_message>
se corrige funcionalidad con php
</commit_message>
<xml_diff>
--- a/IEFI PROGRAMACION WEB.docx
+++ b/IEFI PROGRAMACION WEB.docx
@@ -292,19 +292,7 @@
         <w:rPr>
           <w:lang w:val="es-ES"/>
         </w:rPr>
-        <w:t xml:space="preserve">Selene </w:t>
-      </w:r>
-      <w:r>
-        <w:rPr>
-          <w:lang w:val="es-ES"/>
-        </w:rPr>
-        <w:t>Anahí</w:t>
-      </w:r>
-      <w:r>
-        <w:rPr>
-          <w:lang w:val="es-ES"/>
-        </w:rPr>
-        <w:t xml:space="preserve"> POSADAS</w:t>
+        <w:t>Selene Anahí POSADAS</w:t>
       </w:r>
     </w:p>
     <w:p>
@@ -341,6 +329,113 @@
           <w:lang w:val="es-ES"/>
         </w:rPr>
         <w:t>Tamara ROMERO</w:t>
+      </w:r>
+    </w:p>
+    <w:p>
+      <w:pPr>
+        <w:rPr>
+          <w:lang w:val="es-ES"/>
+        </w:rPr>
+      </w:pPr>
+    </w:p>
+    <w:p>
+      <w:pPr>
+        <w:rPr>
+          <w:lang w:val="es-ES"/>
+        </w:rPr>
+      </w:pPr>
+      <w:r>
+        <w:rPr>
+          <w:lang w:val="es-ES"/>
+        </w:rPr>
+        <w:t>ACTUALIZACION 18/11/2021</w:t>
+      </w:r>
+    </w:p>
+    <w:p>
+      <w:pPr>
+        <w:rPr>
+          <w:lang w:val="es-ES"/>
+        </w:rPr>
+      </w:pPr>
+      <w:r>
+        <w:rPr>
+          <w:lang w:val="es-ES"/>
+        </w:rPr>
+        <w:lastRenderedPageBreak/>
+        <w:t xml:space="preserve">Profe, el motivo de esta actualización es que debíamos dejar el sitio funcionando para la materia de practica </w:t>
+      </w:r>
+      <w:proofErr w:type="spellStart"/>
+      <w:r>
+        <w:rPr>
+          <w:lang w:val="es-ES"/>
+        </w:rPr>
+        <w:t>profesionalizante</w:t>
+      </w:r>
+      <w:proofErr w:type="spellEnd"/>
+      <w:r>
+        <w:rPr>
+          <w:lang w:val="es-ES"/>
+        </w:rPr>
+        <w:t>, dado el caso hemos realizado algunas modificaciones a lo anteriormente mencionado.</w:t>
+      </w:r>
+    </w:p>
+    <w:p>
+      <w:pPr>
+        <w:rPr>
+          <w:lang w:val="es-ES"/>
+        </w:rPr>
+      </w:pPr>
+      <w:r>
+        <w:rPr>
+          <w:lang w:val="es-ES"/>
+        </w:rPr>
+        <w:t>Para precisar, en el punto 3, ahora al momento de cargar los datos, el sistema nos informa que los datos se han cargado de forma correcta</w:t>
+      </w:r>
+      <w:r>
+        <w:rPr>
+          <w:lang w:val="es-ES"/>
+        </w:rPr>
+        <w:t xml:space="preserve"> y nos redirigirá a la página de login.html.</w:t>
+      </w:r>
+    </w:p>
+    <w:p>
+      <w:pPr>
+        <w:rPr>
+          <w:lang w:val="es-ES"/>
+        </w:rPr>
+      </w:pPr>
+      <w:r>
+        <w:rPr>
+          <w:lang w:val="es-ES"/>
+        </w:rPr>
+        <w:t xml:space="preserve">Al poner nuestro usuario y contraseña la página nos lleva a la anteriormente programada página “en construcción” nos saludará por nuestro nombre y apellido, pero ahora extrayendo los datos directo de la base de datos, luego de 8 segundos nos re direccionará a el </w:t>
+      </w:r>
+      <w:proofErr w:type="spellStart"/>
+      <w:r>
+        <w:rPr>
+          <w:lang w:val="es-ES"/>
+        </w:rPr>
+        <w:t>index</w:t>
+      </w:r>
+      <w:proofErr w:type="spellEnd"/>
+      <w:r>
+        <w:rPr>
+          <w:lang w:val="es-ES"/>
+        </w:rPr>
+        <w:t xml:space="preserve"> como se encontraba realizado con anterioridad.</w:t>
+      </w:r>
+    </w:p>
+    <w:p>
+      <w:pPr>
+        <w:rPr>
+          <w:lang w:val="es-ES"/>
+        </w:rPr>
+      </w:pPr>
+      <w:r>
+        <w:rPr>
+          <w:lang w:val="es-ES"/>
+        </w:rPr>
+        <w:t>El resto de los puntos se siguen manteniendo de la misma forma.</w:t>
       </w:r>
       <w:bookmarkStart w:id="0" w:name="_GoBack"/>
       <w:bookmarkEnd w:id="0"/>

</xml_diff>